<commit_message>
corpus criteria updated; texts for corpus updated
</commit_message>
<xml_diff>
--- a/corpus/corpus_text_criteria.docx
+++ b/corpus/corpus_text_criteria.docx
@@ -246,7 +246,7 @@
           <w:rFonts w:ascii="Times New Roman" w:hAnsi="Times New Roman"/>
           <w:lang w:val="uk-UA"/>
         </w:rPr>
-        <w:t>написані (й опубліковані) переважно в 2013 році. Якщо таких нема, то беремо за плюс/мінус 2 роки (тобто 2011-2014рр.). Як виняток - 2010 рік. Твір, написаний, скажімо, 1995 чи 2008 року, а виданий 2013 року, не підходить.</w:t>
+        <w:t>написані в межах материкової України (з Кримом)</w:t>
       </w:r>
     </w:p>
     <w:p>
@@ -266,21 +266,14 @@
           <w:rFonts w:ascii="Times New Roman" w:hAnsi="Times New Roman"/>
           <w:lang w:val="uk-UA"/>
         </w:rPr>
-        <w:t>к</w:t>
-      </w:r>
-      <w:r>
-        <w:rPr>
-          <w:rFonts w:ascii="Times New Roman" w:hAnsi="Times New Roman"/>
-          <w:lang w:val="ru-RU"/>
-        </w:rPr>
-        <w:t>ожен текст має бути паспортизований (перелік</w:t>
-      </w:r>
-      <w:r>
-        <w:rPr>
-          <w:rFonts w:ascii="Times New Roman" w:hAnsi="Times New Roman"/>
-          <w:lang w:val="uk-UA"/>
-        </w:rPr>
-        <w:t xml:space="preserve"> метаданих нижче)</w:t>
+        <w:t>написані (й опубліковані) переважно в 2013 році. Якщо таких нема, то беремо за плюс/мінус 2 роки (тобто 2011-2014рр.). Як виняток - 2010 рік. Твір, написаний, скажімо, 1995 чи 2008 року, а виданий 2013 року, не підходить.</w:t>
+      </w:r>
+      <w:r>
+        <w:rPr>
+          <w:rFonts w:ascii="Times New Roman" w:hAnsi="Times New Roman"/>
+          <w:lang w:val="uk-UA"/>
+        </w:rPr>
+        <w:t xml:space="preserve"> Зважати потрібно на дату першої публікації книжки, а не на час її написання, однак не підходять, наприклад, старі архівні матеріали.</w:t>
       </w:r>
     </w:p>
     <w:p>
@@ -300,7 +293,21 @@
           <w:rFonts w:ascii="Times New Roman" w:hAnsi="Times New Roman"/>
           <w:lang w:val="uk-UA"/>
         </w:rPr>
-        <w:t>кожен текст вміщуємо в окремому текстовому файлі</w:t>
+        <w:t>к</w:t>
+      </w:r>
+      <w:r>
+        <w:rPr>
+          <w:rFonts w:ascii="Times New Roman" w:hAnsi="Times New Roman"/>
+          <w:lang w:val="ru-RU"/>
+        </w:rPr>
+        <w:t>ожен текст має бути паспортизований (перелік</w:t>
+      </w:r>
+      <w:r>
+        <w:rPr>
+          <w:rFonts w:ascii="Times New Roman" w:hAnsi="Times New Roman"/>
+          <w:lang w:val="uk-UA"/>
+        </w:rPr>
+        <w:t xml:space="preserve"> метаданих нижче)</w:t>
       </w:r>
     </w:p>
     <w:p>
@@ -320,6 +327,26 @@
           <w:rFonts w:ascii="Times New Roman" w:hAnsi="Times New Roman"/>
           <w:lang w:val="uk-UA"/>
         </w:rPr>
+        <w:t>кожен текст вміщуємо в окремому текстовому файлі</w:t>
+      </w:r>
+    </w:p>
+    <w:p>
+      <w:pPr>
+        <w:pStyle w:val="a3"/>
+        <w:numPr>
+          <w:ilvl w:val="0"/>
+          <w:numId w:val="1"/>
+        </w:numPr>
+        <w:rPr>
+          <w:rFonts w:ascii="Times New Roman" w:hAnsi="Times New Roman"/>
+          <w:lang w:val="uk-UA"/>
+        </w:rPr>
+      </w:pPr>
+      <w:r>
+        <w:rPr>
+          <w:rFonts w:ascii="Times New Roman" w:hAnsi="Times New Roman"/>
+          <w:lang w:val="uk-UA"/>
+        </w:rPr>
         <w:t>до корпусу беремо</w:t>
       </w:r>
       <w:r>
@@ -364,6 +391,40 @@
           <w:lang w:val="uk-UA"/>
         </w:rPr>
         <w:t xml:space="preserve"> Якщо текст (наприклад, коротке інформаційне повідомлення) містить менше за 2000 слововживань, подаємо його цілком в окремому файлі</w:t>
+      </w:r>
+      <w:r>
+        <w:rPr>
+          <w:rFonts w:ascii="Times New Roman" w:hAnsi="Times New Roman"/>
+          <w:lang w:val="uk-UA"/>
+        </w:rPr>
+        <w:t xml:space="preserve">. Умовний мінімальний розмір для художнього тексту – 500 </w:t>
+      </w:r>
+      <w:r>
+        <w:rPr>
+          <w:rFonts w:ascii="Times New Roman" w:hAnsi="Times New Roman"/>
+          <w:lang w:val="uk-UA"/>
+        </w:rPr>
+        <w:t>слововживань</w:t>
+      </w:r>
+    </w:p>
+    <w:p>
+      <w:pPr>
+        <w:pStyle w:val="a3"/>
+        <w:numPr>
+          <w:ilvl w:val="0"/>
+          <w:numId w:val="1"/>
+        </w:numPr>
+        <w:rPr>
+          <w:rFonts w:ascii="Times New Roman" w:hAnsi="Times New Roman"/>
+          <w:lang w:val="uk-UA"/>
+        </w:rPr>
+      </w:pPr>
+      <w:r>
+        <w:rPr>
+          <w:rFonts w:ascii="Times New Roman" w:hAnsi="Times New Roman"/>
+          <w:lang w:val="uk-UA"/>
+        </w:rPr>
+        <w:t>бажано брати паперові чи зіскановані книжки, оскільки електронний варіант може містити неточності.</w:t>
       </w:r>
     </w:p>
     <w:p>
@@ -545,6 +606,54 @@
         </w:rPr>
         <w:t>намагаємося підбирати тексти нешаблонні, жваві, розкуті, багаті лексикою, з влучними формулюваннями (див. приклади)</w:t>
       </w:r>
+      <w:r>
+        <w:rPr>
+          <w:rFonts w:ascii="Times New Roman" w:hAnsi="Times New Roman"/>
+          <w:lang w:val="uk-UA"/>
+        </w:rPr>
+        <w:t>;</w:t>
+      </w:r>
+      <w:r>
+        <w:rPr>
+          <w:rFonts w:ascii="Times New Roman" w:hAnsi="Times New Roman"/>
+          <w:lang w:val="uk-UA"/>
+        </w:rPr>
+        <w:t xml:space="preserve"> </w:t>
+      </w:r>
+      <w:r>
+        <w:rPr>
+          <w:rFonts w:ascii="Times New Roman" w:hAnsi="Times New Roman"/>
+          <w:lang w:val="uk-UA"/>
+        </w:rPr>
+        <w:t xml:space="preserve">сленг та діалектні слова в текстах також </w:t>
+      </w:r>
+      <w:r>
+        <w:rPr>
+          <w:rFonts w:ascii="Times New Roman" w:hAnsi="Times New Roman"/>
+          <w:lang w:val="uk-UA"/>
+        </w:rPr>
+        <w:t>дозволені</w:t>
+      </w:r>
+    </w:p>
+    <w:p>
+      <w:pPr>
+        <w:pStyle w:val="a3"/>
+        <w:numPr>
+          <w:ilvl w:val="0"/>
+          <w:numId w:val="2"/>
+        </w:numPr>
+        <w:rPr>
+          <w:rFonts w:ascii="Times New Roman" w:hAnsi="Times New Roman"/>
+          <w:lang w:val="uk-UA"/>
+        </w:rPr>
+      </w:pPr>
+      <w:r>
+        <w:rPr>
+          <w:rFonts w:ascii="Times New Roman" w:hAnsi="Times New Roman"/>
+          <w:lang w:val="uk-UA"/>
+        </w:rPr>
+        <w:t xml:space="preserve">дозволяються невеликі вставки іноземними мовами. </w:t>
+      </w:r>
     </w:p>
     <w:p>
       <w:pPr>
@@ -580,7 +689,61 @@
         <w:rPr>
           <w:rFonts w:ascii="Times New Roman" w:hAnsi="Times New Roman"/>
         </w:rPr>
-        <w:t xml:space="preserve">r2u.org.ua/check - </w:t>
+        <w:t>r</w:t>
+      </w:r>
+      <w:r>
+        <w:rPr>
+          <w:rFonts w:ascii="Times New Roman" w:hAnsi="Times New Roman"/>
+        </w:rPr>
+        <w:t>2</w:t>
+      </w:r>
+      <w:r>
+        <w:rPr>
+          <w:rFonts w:ascii="Times New Roman" w:hAnsi="Times New Roman"/>
+        </w:rPr>
+        <w:t>u</w:t>
+      </w:r>
+      <w:r>
+        <w:rPr>
+          <w:rFonts w:ascii="Times New Roman" w:hAnsi="Times New Roman"/>
+        </w:rPr>
+        <w:t>.</w:t>
+      </w:r>
+      <w:r>
+        <w:rPr>
+          <w:rFonts w:ascii="Times New Roman" w:hAnsi="Times New Roman"/>
+        </w:rPr>
+        <w:t>org</w:t>
+      </w:r>
+      <w:r>
+        <w:rPr>
+          <w:rFonts w:ascii="Times New Roman" w:hAnsi="Times New Roman"/>
+        </w:rPr>
+        <w:t>.</w:t>
+      </w:r>
+      <w:r>
+        <w:rPr>
+          <w:rFonts w:ascii="Times New Roman" w:hAnsi="Times New Roman"/>
+        </w:rPr>
+        <w:t>ua</w:t>
+      </w:r>
+      <w:r>
+        <w:rPr>
+          <w:rFonts w:ascii="Times New Roman" w:hAnsi="Times New Roman"/>
+        </w:rPr>
+        <w:t>/</w:t>
+      </w:r>
+      <w:r>
+        <w:rPr>
+          <w:rFonts w:ascii="Times New Roman" w:hAnsi="Times New Roman"/>
+        </w:rPr>
+        <w:t>check</w:t>
+      </w:r>
+      <w:r>
+        <w:rPr>
+          <w:rFonts w:ascii="Times New Roman" w:hAnsi="Times New Roman"/>
+        </w:rPr>
+        <w:t xml:space="preserve"> - </w:t>
       </w:r>
       <w:r>
         <w:rPr>
@@ -607,7 +770,35 @@
           <w:rFonts w:ascii="Times New Roman" w:hAnsi="Times New Roman"/>
           <w:lang w:val="uk-UA"/>
         </w:rPr>
-        <w:t>. Пропоновані поправки слід сприймати критично.</w:t>
+        <w:t>. Пропоновані п</w:t>
+      </w:r>
+      <w:r>
+        <w:rPr>
+          <w:rFonts w:ascii="Times New Roman" w:hAnsi="Times New Roman"/>
+          <w:lang w:val="uk-UA"/>
+        </w:rPr>
+        <w:t xml:space="preserve">оправки слід сприймати критично. </w:t>
+      </w:r>
+      <w:r>
+        <w:rPr>
+          <w:rFonts w:ascii="Times New Roman" w:hAnsi="Times New Roman"/>
+          <w:lang w:val="uk-UA"/>
+        </w:rPr>
+        <w:t>Геть очевидні друкарські ляпи в текстах можна виправляти, наприклад, буль-який -</w:t>
+      </w:r>
+      <w:r>
+        <w:rPr>
+          <w:rFonts w:ascii="Times New Roman" w:hAnsi="Times New Roman"/>
+          <w:lang w:val="uk-UA"/>
+        </w:rPr>
+        <w:t xml:space="preserve">&gt; </w:t>
+      </w:r>
+      <w:r>
+        <w:rPr>
+          <w:rFonts w:ascii="Times New Roman" w:hAnsi="Times New Roman"/>
+          <w:lang w:val="uk-UA"/>
+        </w:rPr>
+        <w:t>будь-який.</w:t>
       </w:r>
     </w:p>
     <w:p>
@@ -827,7 +1018,6 @@
           <w:lang w:val="ru-RU"/>
         </w:rPr>
       </w:pPr>
-      <w:proofErr w:type="gramStart"/>
       <w:r>
         <w:rPr>
           <w:rFonts w:ascii="Times New Roman" w:hAnsi="Times New Roman"/>
@@ -855,7 +1045,6 @@
         </w:rPr>
         <w:t>.</w:t>
       </w:r>
-      <w:proofErr w:type="gramEnd"/>
     </w:p>
     <w:p>
       <w:pPr>
@@ -871,6 +1060,7 @@
           <w:rFonts w:ascii="Times New Roman" w:hAnsi="Times New Roman"/>
           <w:lang w:val="ru-RU"/>
         </w:rPr>
+        <w:lastRenderedPageBreak/>
         <w:t>С. Професійно-популярна література</w:t>
       </w:r>
       <w:r>
@@ -1006,12 +1196,10 @@
           <w:lang w:val="ru-RU"/>
         </w:rPr>
       </w:pPr>
-      <w:proofErr w:type="gramStart"/>
-      <w:r>
-        <w:rPr>
-          <w:rFonts w:ascii="Times New Roman" w:hAnsi="Times New Roman"/>
-        </w:rPr>
-        <w:lastRenderedPageBreak/>
+      <w:r>
+        <w:rPr>
+          <w:rFonts w:ascii="Times New Roman" w:hAnsi="Times New Roman"/>
+        </w:rPr>
         <w:t>F</w:t>
       </w:r>
       <w:r>
@@ -1021,7 +1209,6 @@
         </w:rPr>
         <w:t>. Науково-популярна література.</w:t>
       </w:r>
-      <w:proofErr w:type="gramEnd"/>
     </w:p>
     <w:p>
       <w:pPr>
@@ -1032,7 +1219,6 @@
           <w:lang w:val="ru-RU"/>
         </w:rPr>
       </w:pPr>
-      <w:proofErr w:type="gramStart"/>
       <w:r>
         <w:rPr>
           <w:rFonts w:ascii="Times New Roman" w:hAnsi="Times New Roman"/>
@@ -1060,7 +1246,6 @@
         </w:rPr>
         <w:t>.</w:t>
       </w:r>
-      <w:proofErr w:type="gramEnd"/>
     </w:p>
     <w:p>
       <w:pPr>
@@ -1105,23 +1290,7 @@
           <w:rFonts w:ascii="Times New Roman" w:hAnsi="Times New Roman"/>
           <w:lang w:val="ru-RU"/>
         </w:rPr>
-        <w:t xml:space="preserve">. Художні тексти (романи, повісті, оповідання, новели, за </w:t>
-      </w:r>
-      <w:proofErr w:type="gramStart"/>
-      <w:r>
-        <w:rPr>
-          <w:rFonts w:ascii="Times New Roman" w:hAnsi="Times New Roman"/>
-          <w:lang w:val="ru-RU"/>
-        </w:rPr>
-        <w:t>тематикою  –</w:t>
-      </w:r>
-      <w:proofErr w:type="gramEnd"/>
-      <w:r>
-        <w:rPr>
-          <w:rFonts w:ascii="Times New Roman" w:hAnsi="Times New Roman"/>
-          <w:lang w:val="ru-RU"/>
-        </w:rPr>
-        <w:t xml:space="preserve"> загальна, детективи, фантастика, пригодницька, любовна, гумористична тощо)</w:t>
+        <w:t>. Художні тексти (романи, повісті, оповідання, новели, за тематикою  – загальна, детективи, фантастика, пригодницька, любовна, гумористична тощо)</w:t>
       </w:r>
     </w:p>
     <w:p>
@@ -1258,14 +1427,14 @@
           <w:rFonts w:ascii="Times New Roman" w:hAnsi="Times New Roman"/>
           <w:lang w:val="uk-UA"/>
         </w:rPr>
-        <w:t xml:space="preserve"> з текстом </w:t>
-      </w:r>
-      <w:r>
-        <w:rPr>
-          <w:rFonts w:ascii="Times New Roman" w:hAnsi="Times New Roman"/>
-          <w:lang w:val="uk-UA"/>
-        </w:rPr>
-        <w:t>у такому форматі</w:t>
+        <w:t xml:space="preserve"> </w:t>
+      </w:r>
+      <w:r>
+        <w:rPr>
+          <w:rFonts w:ascii="Times New Roman" w:hAnsi="Times New Roman"/>
+          <w:lang w:val="uk-UA"/>
+        </w:rPr>
+        <w:t>з використанням вертикальної риски яко роздільника</w:t>
       </w:r>
       <w:r>
         <w:rPr>
@@ -1295,7 +1464,49 @@
           <w:rFonts w:ascii="Times New Roman" w:hAnsi="Times New Roman"/>
           <w:lang w:val="uk-UA"/>
         </w:rPr>
-        <w:t>A002 Макаров Юрій. Dura lex Український тиждень Ч.32 2013 tyzhden.ua/Columns/50/86563 622</w:t>
+        <w:t>A001|Михельсон|Олександр|Узур</w:t>
+      </w:r>
+      <w:r>
+        <w:rPr>
+          <w:rFonts w:ascii="Times New Roman" w:hAnsi="Times New Roman"/>
+          <w:lang w:val="uk-UA"/>
+        </w:rPr>
+        <w:t xml:space="preserve">пація іменем Європи|Український </w:t>
+      </w:r>
+      <w:r>
+        <w:rPr>
+          <w:rFonts w:ascii="Times New Roman" w:hAnsi="Times New Roman"/>
+          <w:lang w:val="uk-UA"/>
+        </w:rPr>
+        <w:t>т</w:t>
+      </w:r>
+      <w:r>
+        <w:rPr>
+          <w:rFonts w:ascii="Times New Roman" w:hAnsi="Times New Roman"/>
+          <w:lang w:val="uk-UA"/>
+        </w:rPr>
+        <w:t>иждень|Ч.</w:t>
+      </w:r>
+      <w:r>
+        <w:rPr>
+          <w:rFonts w:ascii="Times New Roman" w:hAnsi="Times New Roman"/>
+          <w:lang w:val="uk-UA"/>
+        </w:rPr>
+        <w:t>42|2013|</w:t>
+      </w:r>
+      <w:r>
+        <w:rPr>
+          <w:rFonts w:ascii="Times New Roman" w:hAnsi="Times New Roman"/>
+          <w:lang w:val="uk-UA"/>
+        </w:rPr>
+        <w:t xml:space="preserve"> </w:t>
+      </w:r>
+      <w:r>
+        <w:rPr>
+          <w:rFonts w:ascii="Times New Roman" w:hAnsi="Times New Roman"/>
+          <w:lang w:val="uk-UA"/>
+        </w:rPr>
+        <w:t>tyzhden.ua/Politics/91695|1244</w:t>
       </w:r>
     </w:p>
     <w:p>
@@ -1333,37 +1544,115 @@
           <w:rFonts w:ascii="Times New Roman" w:hAnsi="Times New Roman"/>
           <w:lang w:val="uk-UA"/>
         </w:rPr>
-        <w:t xml:space="preserve">А002 – ідентифікатор тексту, що вказує на категорію текстів (А) і порядковий номер тексту (002). </w:t>
-      </w:r>
-    </w:p>
-    <w:p>
-      <w:pPr>
-        <w:rPr>
-          <w:rFonts w:ascii="Times New Roman" w:hAnsi="Times New Roman"/>
-          <w:lang w:val="uk-UA"/>
-        </w:rPr>
-      </w:pPr>
-      <w:r>
-        <w:rPr>
-          <w:rFonts w:ascii="Times New Roman" w:hAnsi="Times New Roman"/>
-          <w:lang w:val="uk-UA"/>
-        </w:rPr>
-        <w:t>Макаров Юрій - прізвище й ім’я автора тексту</w:t>
-      </w:r>
-    </w:p>
-    <w:p>
-      <w:pPr>
-        <w:rPr>
-          <w:rFonts w:ascii="Times New Roman" w:hAnsi="Times New Roman"/>
-          <w:lang w:val="uk-UA"/>
-        </w:rPr>
-      </w:pPr>
-      <w:r>
-        <w:rPr>
-          <w:rFonts w:ascii="Times New Roman" w:hAnsi="Times New Roman"/>
-          <w:lang w:val="uk-UA"/>
-        </w:rPr>
-        <w:t>Dura lex - назва тексту</w:t>
+        <w:t>А001</w:t>
+      </w:r>
+      <w:r>
+        <w:rPr>
+          <w:rFonts w:ascii="Times New Roman" w:hAnsi="Times New Roman"/>
+          <w:lang w:val="uk-UA"/>
+        </w:rPr>
+        <w:t xml:space="preserve"> – ідентифікатор тексту, що вказує на категорію текстів (А) </w:t>
+      </w:r>
+      <w:r>
+        <w:rPr>
+          <w:rFonts w:ascii="Times New Roman" w:hAnsi="Times New Roman"/>
+          <w:lang w:val="uk-UA"/>
+        </w:rPr>
+        <w:t>і порядковий номер тексту (001)</w:t>
+      </w:r>
+      <w:r>
+        <w:rPr>
+          <w:rFonts w:ascii="Times New Roman" w:hAnsi="Times New Roman"/>
+          <w:lang w:val="uk-UA"/>
+        </w:rPr>
+        <w:t xml:space="preserve"> </w:t>
+      </w:r>
+    </w:p>
+    <w:p>
+      <w:pPr>
+        <w:rPr>
+          <w:rFonts w:ascii="Times New Roman" w:hAnsi="Times New Roman"/>
+          <w:lang w:val="uk-UA"/>
+        </w:rPr>
+      </w:pPr>
+      <w:r>
+        <w:rPr>
+          <w:rFonts w:ascii="Times New Roman" w:hAnsi="Times New Roman"/>
+          <w:lang w:val="uk-UA"/>
+        </w:rPr>
+        <w:t>Михельсон</w:t>
+      </w:r>
+      <w:r>
+        <w:rPr>
+          <w:rFonts w:ascii="Times New Roman" w:hAnsi="Times New Roman"/>
+          <w:lang w:val="uk-UA"/>
+        </w:rPr>
+        <w:t xml:space="preserve"> – прізвище автора тексту</w:t>
+      </w:r>
+    </w:p>
+    <w:p>
+      <w:pPr>
+        <w:rPr>
+          <w:rFonts w:ascii="Times New Roman" w:hAnsi="Times New Roman"/>
+          <w:lang w:val="uk-UA"/>
+        </w:rPr>
+      </w:pPr>
+      <w:r>
+        <w:rPr>
+          <w:rFonts w:ascii="Times New Roman" w:hAnsi="Times New Roman"/>
+          <w:lang w:val="uk-UA"/>
+        </w:rPr>
+        <w:t>Олександр</w:t>
+      </w:r>
+      <w:r>
+        <w:rPr>
+          <w:rFonts w:ascii="Times New Roman" w:hAnsi="Times New Roman"/>
+          <w:lang w:val="uk-UA"/>
+        </w:rPr>
+        <w:t xml:space="preserve"> </w:t>
+      </w:r>
+      <w:r>
+        <w:rPr>
+          <w:rFonts w:ascii="Times New Roman" w:hAnsi="Times New Roman"/>
+          <w:lang w:val="uk-UA"/>
+        </w:rPr>
+        <w:t>- ім’я автора тексту</w:t>
+      </w:r>
+    </w:p>
+    <w:p>
+      <w:pPr>
+        <w:rPr>
+          <w:rFonts w:ascii="Times New Roman" w:hAnsi="Times New Roman"/>
+          <w:lang w:val="uk-UA"/>
+        </w:rPr>
+      </w:pPr>
+      <w:r>
+        <w:rPr>
+          <w:rFonts w:ascii="Times New Roman" w:hAnsi="Times New Roman"/>
+          <w:lang w:val="uk-UA"/>
+        </w:rPr>
+        <w:t>Узур</w:t>
+      </w:r>
+      <w:r>
+        <w:rPr>
+          <w:rFonts w:ascii="Times New Roman" w:hAnsi="Times New Roman"/>
+          <w:lang w:val="uk-UA"/>
+        </w:rPr>
+        <w:t>пація іменем Європи</w:t>
+      </w:r>
+      <w:r>
+        <w:rPr>
+          <w:rFonts w:ascii="Times New Roman" w:hAnsi="Times New Roman"/>
+          <w:lang w:val="uk-UA"/>
+        </w:rPr>
+        <w:t xml:space="preserve"> </w:t>
+      </w:r>
+      <w:r>
+        <w:rPr>
+          <w:rFonts w:ascii="Times New Roman" w:hAnsi="Times New Roman"/>
+          <w:lang w:val="uk-UA"/>
+        </w:rPr>
+        <w:t>- назва тексту</w:t>
       </w:r>
     </w:p>
     <w:p>
@@ -1393,7 +1682,14 @@
           <w:rFonts w:ascii="Times New Roman" w:hAnsi="Times New Roman"/>
           <w:lang w:val="uk-UA"/>
         </w:rPr>
-        <w:t>Ч.32 - число періодичного видання</w:t>
+        <w:t>Ч.4</w:t>
+      </w:r>
+      <w:r>
+        <w:rPr>
+          <w:rFonts w:ascii="Times New Roman" w:hAnsi="Times New Roman"/>
+          <w:lang w:val="uk-UA"/>
+        </w:rPr>
+        <w:t>2 - число періодичного видання</w:t>
       </w:r>
     </w:p>
     <w:p>
@@ -1423,105 +1719,240 @@
           <w:rFonts w:ascii="Times New Roman" w:hAnsi="Times New Roman"/>
           <w:lang w:val="uk-UA"/>
         </w:rPr>
-        <w:t>tyzhden.ua/Columns/50/86563 - адреса, звідки взято текст; для паперових книжок - місто, видавництво, сторінки</w:t>
-      </w:r>
-    </w:p>
-    <w:p>
-      <w:pPr>
-        <w:rPr>
-          <w:rFonts w:ascii="Times New Roman" w:hAnsi="Times New Roman"/>
-          <w:lang w:val="uk-UA"/>
-        </w:rPr>
-      </w:pPr>
-      <w:r>
-        <w:rPr>
-          <w:rFonts w:ascii="Times New Roman" w:hAnsi="Times New Roman"/>
-          <w:lang w:val="uk-UA"/>
-        </w:rPr>
-        <w:t>622 - кількість словоформ у тексті</w:t>
-      </w:r>
-    </w:p>
-    <w:p>
-      <w:pPr>
-        <w:rPr>
-          <w:rFonts w:ascii="Times New Roman" w:hAnsi="Times New Roman"/>
-          <w:lang w:val="uk-UA"/>
-        </w:rPr>
-      </w:pPr>
-    </w:p>
-    <w:p>
-      <w:pPr>
-        <w:rPr>
-          <w:rFonts w:ascii="Times New Roman" w:hAnsi="Times New Roman"/>
-          <w:lang w:val="uk-UA"/>
-        </w:rPr>
-      </w:pPr>
-      <w:r>
-        <w:rPr>
-          <w:rFonts w:ascii="Times New Roman" w:hAnsi="Times New Roman"/>
-          <w:lang w:val="uk-UA"/>
-        </w:rPr>
-        <w:t xml:space="preserve">Потрібно ще буде ввести поле «Помічені помилки», в якому документувати помилки й подавати виправлені варіанти. Досвід роботи з текстами показує, що «ідеальних» текстів </w:t>
-      </w:r>
-      <w:r>
-        <w:rPr>
-          <w:rFonts w:ascii="Times New Roman" w:hAnsi="Times New Roman"/>
-          <w:lang w:val="uk-UA"/>
-        </w:rPr>
-        <w:t>не так вже й багато</w:t>
-      </w:r>
-      <w:r>
-        <w:rPr>
-          <w:rFonts w:ascii="Times New Roman" w:hAnsi="Times New Roman"/>
-          <w:lang w:val="uk-UA"/>
-        </w:rPr>
-        <w:t xml:space="preserve">. Навіть найкращі тексти </w:t>
-      </w:r>
-      <w:r>
-        <w:rPr>
-          <w:rFonts w:ascii="Times New Roman" w:hAnsi="Times New Roman"/>
-          <w:lang w:val="uk-UA"/>
-        </w:rPr>
-        <w:t xml:space="preserve">можуть </w:t>
-      </w:r>
-      <w:r>
-        <w:rPr>
-          <w:rFonts w:ascii="Times New Roman" w:hAnsi="Times New Roman"/>
-          <w:lang w:val="uk-UA"/>
-        </w:rPr>
-        <w:t>мати певні хиби.</w:t>
-      </w:r>
-    </w:p>
-    <w:p>
-      <w:pPr>
-        <w:rPr>
-          <w:rFonts w:ascii="Times New Roman" w:hAnsi="Times New Roman"/>
-          <w:lang w:val="uk-UA"/>
-        </w:rPr>
-      </w:pPr>
-      <w:r>
-        <w:rPr>
-          <w:rFonts w:ascii="Times New Roman" w:hAnsi="Times New Roman"/>
-          <w:lang w:val="uk-UA"/>
-        </w:rPr>
-        <w:t>Раніше розробили були докладнішу паспортизацію, але для БрУКу вона надмірна. Серед найважливіших додаткових типів даних: тема й стиль. Варто передбачити можливість додавати нові типи даних до метаопису, наприклад, якщо БрУК увійде до більшого корпусу з докладнішою параметризацією.</w:t>
-      </w:r>
-    </w:p>
-    <w:p>
-      <w:pPr>
-        <w:rPr>
-          <w:rFonts w:ascii="Times New Roman" w:hAnsi="Times New Roman"/>
-          <w:lang w:val="uk-UA"/>
-        </w:rPr>
-      </w:pPr>
-    </w:p>
-    <w:p>
-      <w:pPr>
-        <w:rPr>
-          <w:rFonts w:ascii="Times New Roman" w:hAnsi="Times New Roman"/>
-          <w:lang w:val="uk-UA"/>
-        </w:rPr>
-      </w:pPr>
+        <w:t>tyzhden.ua</w:t>
+      </w:r>
+      <w:r>
+        <w:rPr>
+          <w:rFonts w:ascii="Times New Roman" w:hAnsi="Times New Roman"/>
+          <w:lang w:val="uk-UA"/>
+        </w:rPr>
+        <w:t>/Politics/91695</w:t>
+      </w:r>
+      <w:r>
+        <w:rPr>
+          <w:rFonts w:ascii="Times New Roman" w:hAnsi="Times New Roman"/>
+          <w:lang w:val="uk-UA"/>
+        </w:rPr>
+        <w:t xml:space="preserve"> </w:t>
+      </w:r>
+      <w:r>
+        <w:rPr>
+          <w:rFonts w:ascii="Times New Roman" w:hAnsi="Times New Roman"/>
+          <w:lang w:val="uk-UA"/>
+        </w:rPr>
+        <w:t>- адреса, звідки взято текст; для паперових книжок - місто, видавництво, сторінки</w:t>
+      </w:r>
+    </w:p>
+    <w:p>
+      <w:pPr>
+        <w:rPr>
+          <w:rFonts w:ascii="Times New Roman" w:hAnsi="Times New Roman"/>
+          <w:lang w:val="uk-UA"/>
+        </w:rPr>
+      </w:pPr>
+      <w:r>
+        <w:rPr>
+          <w:rFonts w:ascii="Times New Roman" w:hAnsi="Times New Roman"/>
+          <w:lang w:val="uk-UA"/>
+        </w:rPr>
+        <w:t>1244</w:t>
+      </w:r>
+      <w:r>
+        <w:rPr>
+          <w:rFonts w:ascii="Times New Roman" w:hAnsi="Times New Roman"/>
+          <w:lang w:val="uk-UA"/>
+        </w:rPr>
+        <w:t xml:space="preserve"> - кількість словоформ у тексті</w:t>
+      </w:r>
+    </w:p>
+    <w:p>
+      <w:pPr>
+        <w:rPr>
+          <w:rFonts w:ascii="Times New Roman" w:hAnsi="Times New Roman"/>
+          <w:lang w:val="uk-UA"/>
+        </w:rPr>
+      </w:pPr>
+    </w:p>
+    <w:p>
+      <w:pPr>
+        <w:rPr>
+          <w:rFonts w:ascii="Times New Roman" w:hAnsi="Times New Roman"/>
+          <w:lang w:val="ru-RU"/>
+        </w:rPr>
+      </w:pPr>
+      <w:r>
+        <w:rPr>
+          <w:rFonts w:ascii="Times New Roman" w:hAnsi="Times New Roman"/>
+          <w:lang w:val="uk-UA"/>
+        </w:rPr>
+        <w:t>Для текстів, взятих із книжок, потрібно також додавати номери сторінок</w:t>
+      </w:r>
+      <w:r>
+        <w:rPr>
+          <w:rFonts w:ascii="Times New Roman" w:hAnsi="Times New Roman"/>
+          <w:lang w:val="uk-UA"/>
+        </w:rPr>
+        <w:t xml:space="preserve"> </w:t>
+      </w:r>
+      <w:r>
+        <w:rPr>
+          <w:rFonts w:ascii="Times New Roman" w:hAnsi="Times New Roman"/>
+          <w:lang w:val="uk-UA"/>
+        </w:rPr>
+        <w:t>до метаданих</w:t>
+      </w:r>
+      <w:r>
+        <w:rPr>
+          <w:rFonts w:ascii="Times New Roman" w:hAnsi="Times New Roman"/>
+          <w:lang w:val="uk-UA"/>
+        </w:rPr>
+        <w:t>, наприклад</w:t>
+      </w:r>
+      <w:r>
+        <w:rPr>
+          <w:rFonts w:ascii="Times New Roman" w:hAnsi="Times New Roman"/>
+          <w:lang w:val="ru-RU"/>
+        </w:rPr>
+        <w:t>:</w:t>
+      </w:r>
+    </w:p>
+    <w:p>
+      <w:pPr>
+        <w:rPr>
+          <w:rFonts w:ascii="Times New Roman" w:hAnsi="Times New Roman"/>
+          <w:lang w:val="ru-RU"/>
+        </w:rPr>
+      </w:pPr>
+      <w:r>
+        <w:rPr>
+          <w:rFonts w:ascii="Times New Roman" w:hAnsi="Times New Roman"/>
+          <w:lang w:val="ru-RU"/>
+        </w:rPr>
+        <w:t>A003|Криштофович|Вячек|Dudko quintet|Контрапункт|7|2011|ст. 26-28|2096</w:t>
+      </w:r>
+    </w:p>
+    <w:p>
+      <w:pPr>
+        <w:rPr>
+          <w:rFonts w:ascii="Times New Roman" w:hAnsi="Times New Roman"/>
+          <w:lang w:val="ru-RU"/>
+        </w:rPr>
+      </w:pPr>
+      <w:r>
+        <w:rPr>
+          <w:rFonts w:ascii="Times New Roman" w:hAnsi="Times New Roman"/>
+          <w:lang w:val="ru-RU"/>
+        </w:rPr>
+        <w:t>A004|Спів крізь сльози|Український тиждень|Ч.6|2013|ст. 57|307</w:t>
+      </w:r>
+    </w:p>
+    <w:p>
+      <w:pPr>
+        <w:rPr>
+          <w:rFonts w:ascii="Times New Roman" w:hAnsi="Times New Roman"/>
+          <w:lang w:val="uk-UA"/>
+        </w:rPr>
+      </w:pPr>
+    </w:p>
+    <w:p>
+      <w:pPr>
+        <w:rPr>
+          <w:rFonts w:ascii="Times New Roman" w:hAnsi="Times New Roman"/>
+          <w:lang w:val="uk-UA"/>
+        </w:rPr>
+      </w:pPr>
+      <w:r>
+        <w:rPr>
+          <w:rFonts w:ascii="Times New Roman" w:hAnsi="Times New Roman"/>
+          <w:lang w:val="uk-UA"/>
+        </w:rPr>
+        <w:t>Після метаданих одразу починається текст. Між абзацами потрібно залишати лише один перехід на новий рядок.</w:t>
+      </w:r>
+    </w:p>
+    <w:p>
+      <w:pPr>
+        <w:rPr>
+          <w:rFonts w:ascii="Times New Roman" w:hAnsi="Times New Roman"/>
+        </w:rPr>
+      </w:pPr>
+    </w:p>
+    <w:p>
+      <w:pPr>
+        <w:rPr>
+          <w:rFonts w:ascii="Times New Roman" w:hAnsi="Times New Roman"/>
+          <w:lang w:val="uk-UA"/>
+        </w:rPr>
+      </w:pPr>
+      <w:r>
+        <w:rPr>
+          <w:rFonts w:ascii="Times New Roman" w:hAnsi="Times New Roman"/>
+          <w:lang w:val="uk-UA"/>
+        </w:rPr>
+        <w:t>Особливе форматування в тексті теж потрібно виділяти. Наприклад:</w:t>
+      </w:r>
+    </w:p>
+    <w:p>
+      <w:pPr>
+        <w:rPr>
+          <w:rFonts w:ascii="Times New Roman" w:hAnsi="Times New Roman"/>
+          <w:lang w:val="uk-UA"/>
+        </w:rPr>
+      </w:pPr>
+      <w:r>
+        <w:rPr>
+          <w:rFonts w:ascii="Times New Roman" w:hAnsi="Times New Roman"/>
+          <w:lang w:val="uk-UA"/>
+        </w:rPr>
+        <w:t xml:space="preserve">слова, написані курсивом: </w:t>
+      </w:r>
+      <w:r>
+        <w:rPr>
+          <w:rFonts w:ascii="Times New Roman" w:hAnsi="Times New Roman"/>
+          <w:lang w:val="uk-UA"/>
+        </w:rPr>
+        <w:t>&lt;i&gt;посланість&lt;/i&gt;</w:t>
+      </w:r>
+    </w:p>
+    <w:p>
+      <w:pPr>
+        <w:rPr>
+          <w:rFonts w:ascii="Times New Roman" w:hAnsi="Times New Roman"/>
+          <w:lang w:val="uk-UA"/>
+        </w:rPr>
+      </w:pPr>
+      <w:r>
+        <w:rPr>
+          <w:rFonts w:ascii="Times New Roman" w:hAnsi="Times New Roman"/>
+          <w:lang w:val="uk-UA"/>
+        </w:rPr>
+        <w:t>слова, виділені жирним шрифтом: &lt;</w:t>
+      </w:r>
+      <w:r>
+        <w:rPr>
+          <w:rFonts w:ascii="Times New Roman" w:hAnsi="Times New Roman"/>
+        </w:rPr>
+        <w:t>b</w:t>
+      </w:r>
+      <w:r>
+        <w:rPr>
+          <w:rFonts w:ascii="Times New Roman" w:hAnsi="Times New Roman"/>
+          <w:lang w:val="uk-UA"/>
+        </w:rPr>
+        <w:t>&gt;посланість&lt;/</w:t>
+      </w:r>
+      <w:r>
+        <w:rPr>
+          <w:rFonts w:ascii="Times New Roman" w:hAnsi="Times New Roman"/>
+        </w:rPr>
+        <w:t>b</w:t>
+      </w:r>
+      <w:r>
+        <w:rPr>
+          <w:rFonts w:ascii="Times New Roman" w:hAnsi="Times New Roman"/>
+          <w:lang w:val="uk-UA"/>
+        </w:rPr>
+        <w:t>&gt;</w:t>
+      </w:r>
     </w:p>
     <w:p>
       <w:pPr>
@@ -1534,156 +1965,467 @@
       <w:r>
         <w:rPr>
           <w:rFonts w:ascii="Times New Roman" w:hAnsi="Times New Roman"/>
-          <w:b/>
-          <w:lang w:val="uk-UA"/>
-        </w:rPr>
-        <w:t xml:space="preserve">Відсоткові частки </w:t>
-      </w:r>
-    </w:p>
-    <w:p>
-      <w:pPr>
-        <w:rPr>
-          <w:rFonts w:ascii="Times New Roman" w:hAnsi="Times New Roman"/>
-          <w:lang w:val="ru-RU"/>
-        </w:rPr>
-      </w:pPr>
-    </w:p>
-    <w:p>
-      <w:pPr>
-        <w:rPr>
-          <w:rFonts w:ascii="Times New Roman" w:hAnsi="Times New Roman"/>
-          <w:lang w:val="uk-UA"/>
-        </w:rPr>
-      </w:pPr>
-      <w:r>
-        <w:rPr>
-          <w:rFonts w:ascii="Times New Roman" w:hAnsi="Times New Roman"/>
-          <w:lang w:val="uk-UA"/>
-        </w:rPr>
-        <w:t>преса – 25%</w:t>
-      </w:r>
-    </w:p>
-    <w:p>
-      <w:pPr>
-        <w:rPr>
-          <w:rFonts w:ascii="Times New Roman" w:hAnsi="Times New Roman"/>
-          <w:lang w:val="uk-UA"/>
-        </w:rPr>
-      </w:pPr>
-      <w:r>
-        <w:rPr>
-          <w:rFonts w:ascii="Times New Roman" w:hAnsi="Times New Roman"/>
-          <w:lang w:val="uk-UA"/>
-        </w:rPr>
-        <w:t xml:space="preserve">релігійна – 3% </w:t>
-      </w:r>
-    </w:p>
-    <w:p>
-      <w:pPr>
-        <w:rPr>
-          <w:rFonts w:ascii="Times New Roman" w:hAnsi="Times New Roman"/>
-          <w:lang w:val="uk-UA"/>
-        </w:rPr>
-      </w:pPr>
-      <w:r>
-        <w:rPr>
-          <w:rFonts w:ascii="Times New Roman" w:hAnsi="Times New Roman"/>
-          <w:lang w:val="uk-UA"/>
-        </w:rPr>
-        <w:t>проф-популярна – 7%</w:t>
-      </w:r>
-    </w:p>
-    <w:p>
-      <w:pPr>
-        <w:rPr>
-          <w:rFonts w:ascii="Times New Roman" w:hAnsi="Times New Roman"/>
-          <w:lang w:val="uk-UA"/>
-        </w:rPr>
-      </w:pPr>
-      <w:r>
-        <w:rPr>
-          <w:rFonts w:ascii="Times New Roman" w:hAnsi="Times New Roman"/>
-          <w:lang w:val="uk-UA"/>
-        </w:rPr>
-        <w:t>естетична – 7%</w:t>
-      </w:r>
-    </w:p>
-    <w:p>
-      <w:pPr>
-        <w:rPr>
-          <w:rFonts w:ascii="Times New Roman" w:hAnsi="Times New Roman"/>
-          <w:lang w:val="uk-UA"/>
-        </w:rPr>
-      </w:pPr>
-      <w:r>
-        <w:rPr>
-          <w:rFonts w:ascii="Times New Roman" w:hAnsi="Times New Roman"/>
-          <w:lang w:val="uk-UA"/>
-        </w:rPr>
-        <w:t>адміністративні – 3%</w:t>
-      </w:r>
-    </w:p>
-    <w:p>
-      <w:pPr>
-        <w:rPr>
-          <w:rFonts w:ascii="Times New Roman" w:hAnsi="Times New Roman"/>
-          <w:lang w:val="uk-UA"/>
-        </w:rPr>
-      </w:pPr>
-      <w:r>
-        <w:rPr>
-          <w:rFonts w:ascii="Times New Roman" w:hAnsi="Times New Roman"/>
-          <w:lang w:val="uk-UA"/>
-        </w:rPr>
-        <w:t>науково-популярна – 5%</w:t>
-      </w:r>
-    </w:p>
-    <w:p>
-      <w:pPr>
-        <w:rPr>
-          <w:rFonts w:ascii="Times New Roman" w:hAnsi="Times New Roman"/>
-          <w:lang w:val="uk-UA"/>
-        </w:rPr>
-      </w:pPr>
-      <w:r>
-        <w:rPr>
-          <w:rFonts w:ascii="Times New Roman" w:hAnsi="Times New Roman"/>
-          <w:lang w:val="uk-UA"/>
-        </w:rPr>
-        <w:t>наукова – 10%</w:t>
-      </w:r>
-    </w:p>
-    <w:p>
-      <w:pPr>
-        <w:rPr>
-          <w:rFonts w:ascii="Times New Roman" w:hAnsi="Times New Roman"/>
-          <w:lang w:val="uk-UA"/>
-        </w:rPr>
-      </w:pPr>
-      <w:r>
-        <w:rPr>
-          <w:rFonts w:ascii="Times New Roman" w:hAnsi="Times New Roman"/>
-          <w:lang w:val="uk-UA"/>
-        </w:rPr>
-        <w:t>навчальна – 15%</w:t>
-      </w:r>
-    </w:p>
-    <w:p>
-      <w:pPr>
-        <w:rPr>
-          <w:rFonts w:ascii="Times New Roman" w:hAnsi="Times New Roman"/>
-          <w:lang w:val="uk-UA"/>
-        </w:rPr>
-      </w:pPr>
-      <w:r>
-        <w:rPr>
-          <w:rFonts w:ascii="Times New Roman" w:hAnsi="Times New Roman"/>
-          <w:lang w:val="uk-UA"/>
-        </w:rPr>
-        <w:t>худ. тексти – 25%</w:t>
-      </w:r>
+          <w:lang w:val="uk-UA"/>
+        </w:rPr>
+        <w:t xml:space="preserve">підкреслені </w:t>
+      </w:r>
+      <w:r>
+        <w:rPr>
+          <w:rFonts w:ascii="Times New Roman" w:hAnsi="Times New Roman"/>
+          <w:lang w:val="uk-UA"/>
+        </w:rPr>
+        <w:t>слова: &lt;</w:t>
+      </w:r>
+      <w:r>
+        <w:rPr>
+          <w:rFonts w:ascii="Times New Roman" w:hAnsi="Times New Roman"/>
+        </w:rPr>
+        <w:t>u</w:t>
+      </w:r>
+      <w:r>
+        <w:rPr>
+          <w:rFonts w:ascii="Times New Roman" w:hAnsi="Times New Roman"/>
+          <w:lang w:val="uk-UA"/>
+        </w:rPr>
+        <w:t>&gt;посланість&lt;/</w:t>
+      </w:r>
+      <w:r>
+        <w:rPr>
+          <w:rFonts w:ascii="Times New Roman" w:hAnsi="Times New Roman"/>
+        </w:rPr>
+        <w:t>u</w:t>
+      </w:r>
+      <w:r>
+        <w:rPr>
+          <w:rFonts w:ascii="Times New Roman" w:hAnsi="Times New Roman"/>
+          <w:lang w:val="uk-UA"/>
+        </w:rPr>
+        <w:t>&gt;</w:t>
+      </w:r>
+    </w:p>
+    <w:p>
+      <w:pPr>
+        <w:rPr>
+          <w:rFonts w:ascii="Times New Roman" w:hAnsi="Times New Roman"/>
+        </w:rPr>
+      </w:pPr>
       <w:bookmarkStart w:id="0" w:name="_GoBack"/>
       <w:bookmarkEnd w:id="0"/>
+    </w:p>
+    <w:p>
+      <w:pPr>
+        <w:rPr>
+          <w:rFonts w:ascii="Times New Roman" w:hAnsi="Times New Roman"/>
+          <w:lang w:val="uk-UA"/>
+        </w:rPr>
+      </w:pPr>
+      <w:r>
+        <w:rPr>
+          <w:rFonts w:ascii="Times New Roman" w:hAnsi="Times New Roman"/>
+          <w:lang w:val="uk-UA"/>
+        </w:rPr>
+        <w:t xml:space="preserve">Потрібно ще буде ввести поле «Помічені помилки», в якому документувати помилки й подавати виправлені варіанти. Досвід роботи з текстами показує, що «ідеальних» текстів </w:t>
+      </w:r>
+      <w:r>
+        <w:rPr>
+          <w:rFonts w:ascii="Times New Roman" w:hAnsi="Times New Roman"/>
+          <w:lang w:val="uk-UA"/>
+        </w:rPr>
+        <w:t>не так вже й багато</w:t>
+      </w:r>
+      <w:r>
+        <w:rPr>
+          <w:rFonts w:ascii="Times New Roman" w:hAnsi="Times New Roman"/>
+          <w:lang w:val="uk-UA"/>
+        </w:rPr>
+        <w:t xml:space="preserve">. Навіть найкращі тексти </w:t>
+      </w:r>
+      <w:r>
+        <w:rPr>
+          <w:rFonts w:ascii="Times New Roman" w:hAnsi="Times New Roman"/>
+          <w:lang w:val="uk-UA"/>
+        </w:rPr>
+        <w:t xml:space="preserve">можуть </w:t>
+      </w:r>
+      <w:r>
+        <w:rPr>
+          <w:rFonts w:ascii="Times New Roman" w:hAnsi="Times New Roman"/>
+          <w:lang w:val="uk-UA"/>
+        </w:rPr>
+        <w:t>мати певні хиби.</w:t>
+      </w:r>
+    </w:p>
+    <w:p>
+      <w:pPr>
+        <w:rPr>
+          <w:rFonts w:ascii="Times New Roman" w:hAnsi="Times New Roman"/>
+          <w:lang w:val="uk-UA"/>
+        </w:rPr>
+      </w:pPr>
+      <w:r>
+        <w:rPr>
+          <w:rFonts w:ascii="Times New Roman" w:hAnsi="Times New Roman"/>
+          <w:lang w:val="uk-UA"/>
+        </w:rPr>
+        <w:lastRenderedPageBreak/>
+        <w:t>Раніше розробили були докладнішу паспортизацію, але для БрУКу вона надмірна. Серед найважливіших додаткових типів даних: тема й стиль. Варто передбачити можливість додавати нові типи даних до метаопису, наприклад, якщо БрУК увійде до більшого корпусу з докладнішою параметризацією.</w:t>
+      </w:r>
+    </w:p>
+    <w:p>
+      <w:pPr>
+        <w:rPr>
+          <w:rFonts w:ascii="Times New Roman" w:hAnsi="Times New Roman"/>
+          <w:lang w:val="uk-UA"/>
+        </w:rPr>
+      </w:pPr>
+    </w:p>
+    <w:p>
+      <w:pPr>
+        <w:rPr>
+          <w:rFonts w:ascii="Times New Roman" w:hAnsi="Times New Roman"/>
+          <w:b/>
+          <w:lang w:val="uk-UA"/>
+        </w:rPr>
+      </w:pPr>
+      <w:r>
+        <w:rPr>
+          <w:rFonts w:ascii="Times New Roman" w:hAnsi="Times New Roman"/>
+          <w:b/>
+          <w:lang w:val="uk-UA"/>
+        </w:rPr>
+        <w:t>Іменування файлів</w:t>
+      </w:r>
+    </w:p>
+    <w:p>
+      <w:pPr>
+        <w:rPr>
+          <w:rFonts w:ascii="Times New Roman" w:hAnsi="Times New Roman"/>
+          <w:lang w:val="uk-UA"/>
+        </w:rPr>
+      </w:pPr>
+      <w:r>
+        <w:rPr>
+          <w:rFonts w:ascii="Times New Roman" w:hAnsi="Times New Roman"/>
+          <w:lang w:val="uk-UA"/>
+        </w:rPr>
+        <w:t>Під час збирання текстів для корпусу лінгвісти повинні називати фали з текстами за таким зразком:</w:t>
+      </w:r>
+    </w:p>
+    <w:p>
+      <w:pPr>
+        <w:rPr>
+          <w:rFonts w:ascii="Times New Roman" w:hAnsi="Times New Roman"/>
+          <w:lang w:val="uk-UA"/>
+        </w:rPr>
+      </w:pPr>
+      <w:r>
+        <w:rPr>
+          <w:rFonts w:ascii="Times New Roman" w:hAnsi="Times New Roman"/>
+          <w:lang w:val="uk-UA"/>
+        </w:rPr>
+        <w:t>Літера на позначення категорії _ прізвище автора _ назва тексту _ рік</w:t>
+      </w:r>
+    </w:p>
+    <w:p>
+      <w:pPr>
+        <w:rPr>
+          <w:rFonts w:ascii="Times New Roman" w:hAnsi="Times New Roman"/>
+          <w:lang w:val="uk-UA"/>
+        </w:rPr>
+      </w:pPr>
+      <w:r>
+        <w:rPr>
+          <w:rFonts w:ascii="Times New Roman" w:hAnsi="Times New Roman"/>
+          <w:lang w:val="uk-UA"/>
+        </w:rPr>
+        <w:t>Наприклад:</w:t>
+      </w:r>
+    </w:p>
+    <w:p>
+      <w:pPr>
+        <w:rPr>
+          <w:rFonts w:ascii="Times New Roman" w:hAnsi="Times New Roman"/>
+        </w:rPr>
+      </w:pPr>
+      <w:r>
+        <w:rPr>
+          <w:rFonts w:ascii="Times New Roman" w:hAnsi="Times New Roman"/>
+          <w:lang w:val="uk-UA"/>
+        </w:rPr>
+        <w:t>I_</w:t>
+      </w:r>
+      <w:r>
+        <w:rPr>
+          <w:rFonts w:ascii="Times New Roman" w:hAnsi="Times New Roman"/>
+        </w:rPr>
+        <w:t>V</w:t>
+      </w:r>
+      <w:r>
+        <w:rPr>
+          <w:rFonts w:ascii="Times New Roman" w:hAnsi="Times New Roman"/>
+          <w:lang w:val="uk-UA"/>
+        </w:rPr>
+        <w:t>ynnychuk_</w:t>
+      </w:r>
+      <w:r>
+        <w:rPr>
+          <w:rFonts w:ascii="Times New Roman" w:hAnsi="Times New Roman"/>
+        </w:rPr>
+        <w:t>T</w:t>
+      </w:r>
+      <w:r>
+        <w:rPr>
+          <w:rFonts w:ascii="Times New Roman" w:hAnsi="Times New Roman"/>
+          <w:lang w:val="uk-UA"/>
+        </w:rPr>
+        <w:t>ango_smerti_2012.txt</w:t>
+      </w:r>
+    </w:p>
+    <w:p>
+      <w:pPr>
+        <w:rPr>
+          <w:rFonts w:ascii="Times New Roman" w:hAnsi="Times New Roman"/>
+          <w:lang w:val="uk-UA"/>
+        </w:rPr>
+      </w:pPr>
+      <w:r>
+        <w:rPr>
+          <w:rFonts w:ascii="Times New Roman" w:hAnsi="Times New Roman"/>
+          <w:lang w:val="uk-UA"/>
+        </w:rPr>
+        <w:t>Після перевірки фай лики іменуватимуться за назвою категорії та порядковим номером у цій категорії, наприклад:</w:t>
+      </w:r>
+    </w:p>
+    <w:p>
+      <w:pPr>
+        <w:rPr>
+          <w:rFonts w:ascii="Times New Roman" w:hAnsi="Times New Roman"/>
+          <w:lang w:val="ru-RU"/>
+        </w:rPr>
+      </w:pPr>
+      <w:r>
+        <w:rPr>
+          <w:rFonts w:ascii="Times New Roman" w:hAnsi="Times New Roman"/>
+          <w:lang w:val="uk-UA"/>
+        </w:rPr>
+        <w:t>А005</w:t>
+      </w:r>
+      <w:r>
+        <w:rPr>
+          <w:rFonts w:ascii="Times New Roman" w:hAnsi="Times New Roman"/>
+          <w:lang w:val="ru-RU"/>
+        </w:rPr>
+        <w:t>.</w:t>
+      </w:r>
+      <w:r>
+        <w:rPr>
+          <w:rFonts w:ascii="Times New Roman" w:hAnsi="Times New Roman"/>
+        </w:rPr>
+        <w:t>txt</w:t>
+      </w:r>
+    </w:p>
+    <w:p>
+      <w:pPr>
+        <w:rPr>
+          <w:rFonts w:ascii="Times New Roman" w:hAnsi="Times New Roman"/>
+          <w:lang w:val="uk-UA"/>
+        </w:rPr>
+      </w:pPr>
+      <w:r>
+        <w:rPr>
+          <w:rFonts w:ascii="Times New Roman" w:hAnsi="Times New Roman"/>
+          <w:lang w:val="uk-UA"/>
+        </w:rPr>
+        <w:t xml:space="preserve">Розширення файлів - </w:t>
+      </w:r>
+      <w:r>
+        <w:rPr>
+          <w:rFonts w:ascii="Times New Roman" w:hAnsi="Times New Roman"/>
+          <w:lang w:val="ru-RU"/>
+        </w:rPr>
+        <w:t>*.</w:t>
+      </w:r>
+      <w:r>
+        <w:rPr>
+          <w:rFonts w:ascii="Times New Roman" w:hAnsi="Times New Roman"/>
+        </w:rPr>
+        <w:t>txt</w:t>
+      </w:r>
+      <w:r>
+        <w:rPr>
+          <w:rFonts w:ascii="Times New Roman" w:hAnsi="Times New Roman"/>
+          <w:lang w:val="ru-RU"/>
+        </w:rPr>
+        <w:t>.</w:t>
+      </w:r>
+    </w:p>
+    <w:p>
+      <w:pPr>
+        <w:rPr>
+          <w:rFonts w:ascii="Times New Roman" w:hAnsi="Times New Roman"/>
+          <w:lang w:val="ru-RU"/>
+        </w:rPr>
+      </w:pPr>
+    </w:p>
+    <w:p>
+      <w:pPr>
+        <w:rPr>
+          <w:rFonts w:ascii="Times New Roman" w:hAnsi="Times New Roman"/>
+          <w:b/>
+          <w:lang w:val="uk-UA"/>
+        </w:rPr>
+      </w:pPr>
+      <w:r>
+        <w:rPr>
+          <w:rFonts w:ascii="Times New Roman" w:hAnsi="Times New Roman"/>
+          <w:b/>
+          <w:lang w:val="uk-UA"/>
+        </w:rPr>
+        <w:t xml:space="preserve">Відсоткові частки </w:t>
+      </w:r>
+    </w:p>
+    <w:p>
+      <w:pPr>
+        <w:rPr>
+          <w:rFonts w:ascii="Times New Roman" w:hAnsi="Times New Roman"/>
+          <w:lang w:val="ru-RU"/>
+        </w:rPr>
+      </w:pPr>
+    </w:p>
+    <w:p>
+      <w:pPr>
+        <w:rPr>
+          <w:rFonts w:ascii="Times New Roman" w:hAnsi="Times New Roman"/>
+          <w:lang w:val="uk-UA"/>
+        </w:rPr>
+      </w:pPr>
+      <w:r>
+        <w:rPr>
+          <w:rFonts w:ascii="Times New Roman" w:hAnsi="Times New Roman"/>
+          <w:lang w:val="uk-UA"/>
+        </w:rPr>
+        <w:t>преса – 25%</w:t>
+      </w:r>
+    </w:p>
+    <w:p>
+      <w:pPr>
+        <w:rPr>
+          <w:rFonts w:ascii="Times New Roman" w:hAnsi="Times New Roman"/>
+          <w:lang w:val="uk-UA"/>
+        </w:rPr>
+      </w:pPr>
+      <w:r>
+        <w:rPr>
+          <w:rFonts w:ascii="Times New Roman" w:hAnsi="Times New Roman"/>
+          <w:lang w:val="uk-UA"/>
+        </w:rPr>
+        <w:t xml:space="preserve">релігійна – 3% </w:t>
+      </w:r>
+    </w:p>
+    <w:p>
+      <w:pPr>
+        <w:rPr>
+          <w:rFonts w:ascii="Times New Roman" w:hAnsi="Times New Roman"/>
+          <w:lang w:val="uk-UA"/>
+        </w:rPr>
+      </w:pPr>
+      <w:r>
+        <w:rPr>
+          <w:rFonts w:ascii="Times New Roman" w:hAnsi="Times New Roman"/>
+          <w:lang w:val="uk-UA"/>
+        </w:rPr>
+        <w:t>проф-популярна – 7%</w:t>
+      </w:r>
+    </w:p>
+    <w:p>
+      <w:pPr>
+        <w:rPr>
+          <w:rFonts w:ascii="Times New Roman" w:hAnsi="Times New Roman"/>
+          <w:lang w:val="uk-UA"/>
+        </w:rPr>
+      </w:pPr>
+      <w:r>
+        <w:rPr>
+          <w:rFonts w:ascii="Times New Roman" w:hAnsi="Times New Roman"/>
+          <w:lang w:val="uk-UA"/>
+        </w:rPr>
+        <w:t>естетична – 7%</w:t>
+      </w:r>
+    </w:p>
+    <w:p>
+      <w:pPr>
+        <w:rPr>
+          <w:rFonts w:ascii="Times New Roman" w:hAnsi="Times New Roman"/>
+          <w:lang w:val="uk-UA"/>
+        </w:rPr>
+      </w:pPr>
+      <w:r>
+        <w:rPr>
+          <w:rFonts w:ascii="Times New Roman" w:hAnsi="Times New Roman"/>
+          <w:lang w:val="uk-UA"/>
+        </w:rPr>
+        <w:t>адміністративні – 3%</w:t>
+      </w:r>
+    </w:p>
+    <w:p>
+      <w:pPr>
+        <w:rPr>
+          <w:rFonts w:ascii="Times New Roman" w:hAnsi="Times New Roman"/>
+          <w:lang w:val="uk-UA"/>
+        </w:rPr>
+      </w:pPr>
+      <w:r>
+        <w:rPr>
+          <w:rFonts w:ascii="Times New Roman" w:hAnsi="Times New Roman"/>
+          <w:lang w:val="uk-UA"/>
+        </w:rPr>
+        <w:t>науково-популярна – 5%</w:t>
+      </w:r>
+    </w:p>
+    <w:p>
+      <w:pPr>
+        <w:rPr>
+          <w:rFonts w:ascii="Times New Roman" w:hAnsi="Times New Roman"/>
+          <w:lang w:val="uk-UA"/>
+        </w:rPr>
+      </w:pPr>
+      <w:r>
+        <w:rPr>
+          <w:rFonts w:ascii="Times New Roman" w:hAnsi="Times New Roman"/>
+          <w:lang w:val="uk-UA"/>
+        </w:rPr>
+        <w:t>наукова – 10%</w:t>
+      </w:r>
+    </w:p>
+    <w:p>
+      <w:pPr>
+        <w:rPr>
+          <w:rFonts w:ascii="Times New Roman" w:hAnsi="Times New Roman"/>
+          <w:lang w:val="uk-UA"/>
+        </w:rPr>
+      </w:pPr>
+      <w:r>
+        <w:rPr>
+          <w:rFonts w:ascii="Times New Roman" w:hAnsi="Times New Roman"/>
+          <w:lang w:val="uk-UA"/>
+        </w:rPr>
+        <w:t>навчальна – 15%</w:t>
+      </w:r>
+    </w:p>
+    <w:p>
+      <w:pPr>
+        <w:rPr>
+          <w:rFonts w:ascii="Times New Roman" w:hAnsi="Times New Roman"/>
+          <w:lang w:val="uk-UA"/>
+        </w:rPr>
+      </w:pPr>
+      <w:r>
+        <w:rPr>
+          <w:rFonts w:ascii="Times New Roman" w:hAnsi="Times New Roman"/>
+          <w:lang w:val="uk-UA"/>
+        </w:rPr>
+        <w:t>худ. тексти – 25%</w:t>
+      </w:r>
     </w:p>
     <w:p>
       <w:pPr>

</xml_diff>